<commit_message>
added more week 3 stuff
</commit_message>
<xml_diff>
--- a/Week 3/Week three notes.docx
+++ b/Week 3/Week three notes.docx
@@ -2689,13 +2689,1153 @@
       <w:r>
         <w:t>Check movie app</w:t>
       </w:r>
+    </w:p>
+    <w:p>
+      <w:pPr>
+        <w:pStyle w:val="NoSpacing"/>
+      </w:pPr>
+    </w:p>
+    <w:p>
+      <w:pPr>
+        <w:pStyle w:val="NoSpacing"/>
+      </w:pPr>
+      <w:r>
+        <w:t xml:space="preserve">Two </w:t>
+      </w:r>
+      <w:r>
+        <w:t>ways</w:t>
+      </w:r>
+      <w:r>
+        <w:t xml:space="preserve"> to </w:t>
+      </w:r>
+      <w:r>
+        <w:t>connect using entity framework?</w:t>
+      </w:r>
+    </w:p>
+    <w:p>
+      <w:pPr>
+        <w:pStyle w:val="NoSpacing"/>
+      </w:pPr>
+    </w:p>
+    <w:p>
+      <w:pPr>
+        <w:pStyle w:val="NoSpacing"/>
+      </w:pPr>
+      <w:r>
+        <w:rPr>
+          <w:noProof/>
+        </w:rPr>
+        <mc:AlternateContent>
+          <mc:Choice Requires="wps">
+            <w:drawing>
+              <wp:anchor distT="0" distB="0" distL="114300" distR="114300" simplePos="0" relativeHeight="251660288" behindDoc="0" locked="0" layoutInCell="1" allowOverlap="1">
+                <wp:simplePos x="0" y="0"/>
+                <wp:positionH relativeFrom="column">
+                  <wp:posOffset>2510286</wp:posOffset>
+                </wp:positionH>
+                <wp:positionV relativeFrom="paragraph">
+                  <wp:posOffset>148063</wp:posOffset>
+                </wp:positionV>
+                <wp:extent cx="974785" cy="34505"/>
+                <wp:effectExtent l="38100" t="76200" r="0" b="99060"/>
+                <wp:wrapNone/>
+                <wp:docPr id="6" name="Straight Arrow Connector 6"/>
+                <wp:cNvGraphicFramePr/>
+                <a:graphic xmlns:a="http://schemas.openxmlformats.org/drawingml/2006/main">
+                  <a:graphicData uri="http://schemas.microsoft.com/office/word/2010/wordprocessingShape">
+                    <wps:wsp>
+                      <wps:cNvCnPr/>
+                      <wps:spPr>
+                        <a:xfrm flipV="1">
+                          <a:off x="0" y="0"/>
+                          <a:ext cx="974785" cy="34505"/>
+                        </a:xfrm>
+                        <a:prstGeom prst="straightConnector1">
+                          <a:avLst/>
+                        </a:prstGeom>
+                        <a:ln>
+                          <a:headEnd type="triangle"/>
+                          <a:tailEnd type="triangle"/>
+                        </a:ln>
+                      </wps:spPr>
+                      <wps:style>
+                        <a:lnRef idx="1">
+                          <a:schemeClr val="accent1"/>
+                        </a:lnRef>
+                        <a:fillRef idx="0">
+                          <a:schemeClr val="accent1"/>
+                        </a:fillRef>
+                        <a:effectRef idx="0">
+                          <a:schemeClr val="accent1"/>
+                        </a:effectRef>
+                        <a:fontRef idx="minor">
+                          <a:schemeClr val="tx1"/>
+                        </a:fontRef>
+                      </wps:style>
+                      <wps:bodyPr/>
+                    </wps:wsp>
+                  </a:graphicData>
+                </a:graphic>
+              </wp:anchor>
+            </w:drawing>
+          </mc:Choice>
+          <mc:Fallback>
+            <w:pict>
+              <v:shapetype w14:anchorId="421A2A3E" id="_x0000_t32" coordsize="21600,21600" o:spt="32" o:oned="t" path="m,l21600,21600e" filled="f">
+                <v:path arrowok="t" fillok="f" o:connecttype="none"/>
+                <o:lock v:ext="edit" shapetype="t"/>
+              </v:shapetype>
+              <v:shape id="Straight Arrow Connector 6" o:spid="_x0000_s1026" type="#_x0000_t32" style="position:absolute;margin-left:197.65pt;margin-top:11.65pt;width:76.75pt;height:2.7pt;flip:y;z-index:251660288;visibility:visible;mso-wrap-style:square;mso-wrap-distance-left:9pt;mso-wrap-distance-top:0;mso-wrap-distance-right:9pt;mso-wrap-distance-bottom:0;mso-position-horizontal:absolute;mso-position-horizontal-relative:text;mso-position-vertical:absolute;mso-position-vertical-relative:text" o:gfxdata="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" strokecolor="#4472c4 [3204]" strokeweight=".5pt">
+                <v:stroke startarrow="block" endarrow="block" joinstyle="miter"/>
+              </v:shape>
+            </w:pict>
+          </mc:Fallback>
+        </mc:AlternateContent>
+      </w:r>
+      <w:r>
+        <w:t>C# classes</w:t>
+      </w:r>
+    </w:p>
+    <w:p>
+      <w:pPr>
+        <w:pStyle w:val="NoSpacing"/>
+      </w:pPr>
+      <w:r>
+        <w:rPr>
+          <w:noProof/>
+        </w:rPr>
+        <mc:AlternateContent>
+          <mc:Choice Requires="wps">
+            <w:drawing>
+              <wp:anchor distT="0" distB="0" distL="114300" distR="114300" simplePos="0" relativeHeight="251659264" behindDoc="0" locked="0" layoutInCell="1" allowOverlap="1">
+                <wp:simplePos x="0" y="0"/>
+                <wp:positionH relativeFrom="column">
+                  <wp:posOffset>2484408</wp:posOffset>
+                </wp:positionH>
+                <wp:positionV relativeFrom="paragraph">
+                  <wp:posOffset>115270</wp:posOffset>
+                </wp:positionV>
+                <wp:extent cx="957532" cy="25880"/>
+                <wp:effectExtent l="38100" t="76200" r="0" b="88900"/>
+                <wp:wrapNone/>
+                <wp:docPr id="5" name="Straight Arrow Connector 5"/>
+                <wp:cNvGraphicFramePr/>
+                <a:graphic xmlns:a="http://schemas.openxmlformats.org/drawingml/2006/main">
+                  <a:graphicData uri="http://schemas.microsoft.com/office/word/2010/wordprocessingShape">
+                    <wps:wsp>
+                      <wps:cNvCnPr/>
+                      <wps:spPr>
+                        <a:xfrm flipV="1">
+                          <a:off x="0" y="0"/>
+                          <a:ext cx="957532" cy="25880"/>
+                        </a:xfrm>
+                        <a:prstGeom prst="straightConnector1">
+                          <a:avLst/>
+                        </a:prstGeom>
+                        <a:ln>
+                          <a:headEnd type="triangle"/>
+                          <a:tailEnd type="triangle"/>
+                        </a:ln>
+                      </wps:spPr>
+                      <wps:style>
+                        <a:lnRef idx="1">
+                          <a:schemeClr val="accent1"/>
+                        </a:lnRef>
+                        <a:fillRef idx="0">
+                          <a:schemeClr val="accent1"/>
+                        </a:fillRef>
+                        <a:effectRef idx="0">
+                          <a:schemeClr val="accent1"/>
+                        </a:effectRef>
+                        <a:fontRef idx="minor">
+                          <a:schemeClr val="tx1"/>
+                        </a:fontRef>
+                      </wps:style>
+                      <wps:bodyPr/>
+                    </wps:wsp>
+                  </a:graphicData>
+                </a:graphic>
+              </wp:anchor>
+            </w:drawing>
+          </mc:Choice>
+          <mc:Fallback>
+            <w:pict>
+              <v:shape w14:anchorId="7DE0F9E3" id="Straight Arrow Connector 5" o:spid="_x0000_s1026" type="#_x0000_t32" style="position:absolute;margin-left:195.6pt;margin-top:9.1pt;width:75.4pt;height:2.05pt;flip:y;z-index:251659264;visibility:visible;mso-wrap-style:square;mso-wrap-distance-left:9pt;mso-wrap-distance-top:0;mso-wrap-distance-right:9pt;mso-wrap-distance-bottom:0;mso-position-horizontal:absolute;mso-position-horizontal-relative:text;mso-position-vertical:absolute;mso-position-vertical-relative:text" o:gfxdata="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" strokecolor="#4472c4 [3204]" strokeweight=".5pt">
+                <v:stroke startarrow="block" endarrow="block" joinstyle="miter"/>
+              </v:shape>
+            </w:pict>
+          </mc:Fallback>
+        </mc:AlternateContent>
+      </w:r>
+      <w:r>
+        <w:t>-</w:t>
+      </w:r>
+      <w:proofErr w:type="spellStart"/>
+      <w:r>
+        <w:t>DbContext</w:t>
+      </w:r>
+      <w:proofErr w:type="spellEnd"/>
+      <w:r>
+        <w:tab/>
+      </w:r>
+      <w:r>
+        <w:tab/>
+      </w:r>
+      <w:r>
+        <w:tab/>
+      </w:r>
+      <w:r>
+        <w:tab/>
+      </w:r>
+      <w:r>
+        <w:tab/>
+      </w:r>
+      <w:r>
+        <w:tab/>
+      </w:r>
+      <w:r>
+        <w:tab/>
+        <w:t>SQL</w:t>
+      </w:r>
+    </w:p>
+    <w:p>
+      <w:pPr>
+        <w:pStyle w:val="NoSpacing"/>
+      </w:pPr>
+      <w:r>
+        <w:t xml:space="preserve">-classes inside the </w:t>
+      </w:r>
+      <w:proofErr w:type="spellStart"/>
+      <w:proofErr w:type="gramStart"/>
+      <w:r>
+        <w:t>DbSets</w:t>
+      </w:r>
+      <w:proofErr w:type="spellEnd"/>
+      <w:r>
+        <w:t>(</w:t>
+      </w:r>
+      <w:proofErr w:type="gramEnd"/>
+      <w:r>
+        <w:t>empty classes)</w:t>
+      </w:r>
+    </w:p>
+    <w:p>
+      <w:pPr>
+        <w:pStyle w:val="NoSpacing"/>
+      </w:pPr>
+    </w:p>
+    <w:p>
+      <w:pPr>
+        <w:pStyle w:val="NoSpacing"/>
+        <w:rPr>
+          <w:u w:val="single"/>
+        </w:rPr>
+      </w:pPr>
+      <w:r>
+        <w:rPr>
+          <w:u w:val="single"/>
+        </w:rPr>
+        <w:t>Db first approach</w:t>
+      </w:r>
+    </w:p>
+    <w:p>
+      <w:pPr>
+        <w:pStyle w:val="NoSpacing"/>
+      </w:pPr>
+      <w:r>
+        <w:t xml:space="preserve">Make </w:t>
+      </w:r>
+      <w:proofErr w:type="spellStart"/>
+      <w:r>
+        <w:t>sql</w:t>
+      </w:r>
+      <w:proofErr w:type="spellEnd"/>
+      <w:r>
+        <w:t xml:space="preserve"> </w:t>
+      </w:r>
+      <w:proofErr w:type="spellStart"/>
+      <w:r>
+        <w:t>db</w:t>
+      </w:r>
+      <w:proofErr w:type="spellEnd"/>
+    </w:p>
+    <w:p>
+      <w:pPr>
+        <w:pStyle w:val="NoSpacing"/>
+      </w:pPr>
+      <w:r>
+        <w:t>“reverse engineering”</w:t>
+      </w:r>
+    </w:p>
+    <w:p>
+      <w:pPr>
+        <w:pStyle w:val="NoSpacing"/>
+      </w:pPr>
+      <w:r>
+        <w:t>Scaffold-</w:t>
+      </w:r>
+      <w:proofErr w:type="spellStart"/>
+      <w:r>
+        <w:t>dbcontext</w:t>
+      </w:r>
+      <w:proofErr w:type="spellEnd"/>
+    </w:p>
+    <w:p>
+      <w:pPr>
+        <w:pStyle w:val="NoSpacing"/>
+      </w:pPr>
+      <w:proofErr w:type="spellStart"/>
+      <w:r>
+        <w:t>Sql</w:t>
+      </w:r>
+      <w:proofErr w:type="spellEnd"/>
+      <w:r>
+        <w:t xml:space="preserve"> is the source of truth</w:t>
+      </w:r>
+    </w:p>
+    <w:p>
+      <w:pPr>
+        <w:pStyle w:val="NoSpacing"/>
+      </w:pPr>
+    </w:p>
+    <w:p>
+      <w:pPr>
+        <w:pStyle w:val="NoSpacing"/>
+        <w:rPr>
+          <w:u w:val="single"/>
+        </w:rPr>
+      </w:pPr>
+      <w:r>
+        <w:rPr>
+          <w:u w:val="single"/>
+        </w:rPr>
+        <w:t>Code first</w:t>
+      </w:r>
+    </w:p>
+    <w:p>
+      <w:pPr>
+        <w:pStyle w:val="NoSpacing"/>
+      </w:pPr>
+      <w:r>
+        <w:t>Migrations</w:t>
+      </w:r>
+    </w:p>
+    <w:p>
+      <w:pPr>
+        <w:pStyle w:val="NoSpacing"/>
+      </w:pPr>
+      <w:r>
+        <w:t>C# classes are the source of truth</w:t>
+      </w:r>
+    </w:p>
+    <w:p>
+      <w:pPr>
+        <w:pStyle w:val="NoSpacing"/>
+      </w:pPr>
+    </w:p>
+    <w:p>
+      <w:pPr>
+        <w:pStyle w:val="NoSpacing"/>
+      </w:pPr>
+      <w:r>
+        <w:t>Ways to configure</w:t>
+      </w:r>
+    </w:p>
+    <w:p>
+      <w:pPr>
+        <w:pStyle w:val="NoSpacing"/>
+        <w:numPr>
+          <w:ilvl w:val="0"/>
+          <w:numId w:val="3"/>
+        </w:numPr>
+      </w:pPr>
+      <w:r>
+        <w:t>Conventions</w:t>
+      </w:r>
+    </w:p>
+    <w:p>
+      <w:pPr>
+        <w:pStyle w:val="NoSpacing"/>
+        <w:numPr>
+          <w:ilvl w:val="0"/>
+          <w:numId w:val="3"/>
+        </w:numPr>
+      </w:pPr>
+      <w:proofErr w:type="spellStart"/>
+      <w:r>
+        <w:t>DataAnnotations</w:t>
+      </w:r>
+      <w:proofErr w:type="spellEnd"/>
+    </w:p>
+    <w:p>
+      <w:pPr>
+        <w:pStyle w:val="NoSpacing"/>
+        <w:numPr>
+          <w:ilvl w:val="0"/>
+          <w:numId w:val="3"/>
+        </w:numPr>
+      </w:pPr>
+      <w:r>
+        <w:t>Fluent API (</w:t>
+      </w:r>
+      <w:proofErr w:type="spellStart"/>
+      <w:r>
+        <w:t>OnModelCreating</w:t>
+      </w:r>
+      <w:proofErr w:type="spellEnd"/>
+      <w:r>
+        <w:t>) (recommended)</w:t>
+      </w:r>
+    </w:p>
+    <w:p>
+      <w:pPr>
+        <w:pStyle w:val="NoSpacing"/>
+      </w:pPr>
+    </w:p>
+    <w:p>
+      <w:pPr>
+        <w:pStyle w:val="NoSpacing"/>
+      </w:pPr>
+      <w:proofErr w:type="spellStart"/>
+      <w:proofErr w:type="gramStart"/>
+      <w:r>
+        <w:t>Migration:a</w:t>
+      </w:r>
+      <w:proofErr w:type="spellEnd"/>
+      <w:proofErr w:type="gramEnd"/>
+      <w:r>
+        <w:t xml:space="preserve"> record of a reversible </w:t>
+      </w:r>
+      <w:r>
+        <w:t>change to a DB schema</w:t>
+      </w:r>
+    </w:p>
+    <w:p>
+      <w:pPr>
+        <w:pStyle w:val="NoSpacing"/>
+      </w:pPr>
+    </w:p>
+    <w:p>
+      <w:pPr>
+        <w:pStyle w:val="NoSpacing"/>
+      </w:pPr>
+    </w:p>
+    <w:p>
+      <w:pPr>
+        <w:pStyle w:val="NoSpacing"/>
+      </w:pPr>
+      <w:r>
+        <w:t>“Add-Migration” input command into VS package manager console</w:t>
+      </w:r>
+    </w:p>
+    <w:p>
+      <w:pPr>
+        <w:pStyle w:val="NoSpacing"/>
+      </w:pPr>
+      <w:r>
+        <w:t>Default project should be data access project</w:t>
+      </w:r>
+    </w:p>
+    <w:p>
+      <w:pPr>
+        <w:tabs>
+          <w:tab w:val="left" w:pos="916"/>
+          <w:tab w:val="left" w:pos="1832"/>
+          <w:tab w:val="left" w:pos="2748"/>
+          <w:tab w:val="left" w:pos="3664"/>
+          <w:tab w:val="left" w:pos="4580"/>
+          <w:tab w:val="left" w:pos="5496"/>
+          <w:tab w:val="left" w:pos="6412"/>
+          <w:tab w:val="left" w:pos="7328"/>
+          <w:tab w:val="left" w:pos="8244"/>
+          <w:tab w:val="left" w:pos="9160"/>
+          <w:tab w:val="left" w:pos="10076"/>
+          <w:tab w:val="left" w:pos="10992"/>
+          <w:tab w:val="left" w:pos="11908"/>
+          <w:tab w:val="left" w:pos="12824"/>
+          <w:tab w:val="left" w:pos="13740"/>
+          <w:tab w:val="left" w:pos="14656"/>
+        </w:tabs>
+        <w:spacing w:after="0" w:line="240" w:lineRule="auto"/>
+        <w:rPr>
+          <w:rFonts w:ascii="Courier New" w:eastAsia="Times New Roman" w:hAnsi="Courier New" w:cs="Courier New"/>
+          <w:sz w:val="20"/>
+          <w:szCs w:val="20"/>
+        </w:rPr>
+      </w:pPr>
+      <w:r>
+        <w:rPr>
+          <w:rFonts w:ascii="Courier New" w:eastAsia="Times New Roman" w:hAnsi="Courier New" w:cs="Courier New"/>
+          <w:sz w:val="20"/>
+          <w:szCs w:val="20"/>
+        </w:rPr>
+        <w:t xml:space="preserve">Install-Package </w:t>
+      </w:r>
+      <w:proofErr w:type="spellStart"/>
+      <w:proofErr w:type="gramStart"/>
+      <w:r>
+        <w:rPr>
+          <w:rFonts w:ascii="Courier New" w:eastAsia="Times New Roman" w:hAnsi="Courier New" w:cs="Courier New"/>
+          <w:sz w:val="20"/>
+          <w:szCs w:val="20"/>
+        </w:rPr>
+        <w:t>Microsoft.EntityFrameworkCore.SqlServer</w:t>
+      </w:r>
       <w:bookmarkStart w:id="0" w:name="_GoBack"/>
       <w:bookmarkEnd w:id="0"/>
-    </w:p>
-    <w:p>
-      <w:pPr>
-        <w:pStyle w:val="NoSpacing"/>
-      </w:pPr>
+      <w:proofErr w:type="spellEnd"/>
+      <w:proofErr w:type="gramEnd"/>
+    </w:p>
+    <w:p>
+      <w:pPr>
+        <w:pStyle w:val="NoSpacing"/>
+      </w:pPr>
+      <w:r>
+        <w:t>Update-Database</w:t>
+      </w:r>
+    </w:p>
+    <w:p>
+      <w:pPr>
+        <w:pStyle w:val="NoSpacing"/>
+      </w:pPr>
+    </w:p>
+    <w:p>
+      <w:pPr>
+        <w:pStyle w:val="NoSpacing"/>
+      </w:pPr>
+      <w:r>
+        <w:t>Cross-side request forgery</w:t>
+      </w:r>
+    </w:p>
+    <w:p>
+      <w:pPr>
+        <w:pStyle w:val="NoSpacing"/>
+      </w:pPr>
+      <w:r>
+        <w:t>How to prevent</w:t>
+      </w:r>
+    </w:p>
+    <w:p>
+      <w:pPr>
+        <w:pStyle w:val="NoSpacing"/>
+        <w:numPr>
+          <w:ilvl w:val="0"/>
+          <w:numId w:val="10"/>
+        </w:numPr>
+      </w:pPr>
+      <w:r>
+        <w:t>Add a random token to the form</w:t>
+      </w:r>
+    </w:p>
+    <w:p>
+      <w:pPr>
+        <w:pStyle w:val="NoSpacing"/>
+        <w:numPr>
+          <w:ilvl w:val="0"/>
+          <w:numId w:val="10"/>
+        </w:numPr>
+      </w:pPr>
+      <w:r>
+        <w:lastRenderedPageBreak/>
+        <w:t xml:space="preserve">As a </w:t>
+      </w:r>
+      <w:r>
+        <w:t>hidden field</w:t>
+      </w:r>
+    </w:p>
+    <w:p>
+      <w:pPr>
+        <w:pStyle w:val="NoSpacing"/>
+        <w:numPr>
+          <w:ilvl w:val="0"/>
+          <w:numId w:val="10"/>
+        </w:numPr>
+      </w:pPr>
+      <w:r>
+        <w:t>When we receive the form, we validate the token</w:t>
+      </w:r>
+    </w:p>
+    <w:p>
+      <w:pPr>
+        <w:pStyle w:val="NoSpacing"/>
+        <w:numPr>
+          <w:ilvl w:val="0"/>
+          <w:numId w:val="10"/>
+        </w:numPr>
+      </w:pPr>
+      <w:r>
+        <w:t>&lt;form&gt; tag helper auto adds the token</w:t>
+      </w:r>
+    </w:p>
+    <w:p>
+      <w:pPr>
+        <w:pStyle w:val="NoSpacing"/>
+        <w:numPr>
+          <w:ilvl w:val="0"/>
+          <w:numId w:val="10"/>
+        </w:numPr>
+      </w:pPr>
+      <w:r>
+        <w:t>Use [</w:t>
+      </w:r>
+      <w:proofErr w:type="spellStart"/>
+      <w:r>
+        <w:t>ValidateAntiForgeryToken</w:t>
+      </w:r>
+      <w:proofErr w:type="spellEnd"/>
+      <w:r>
+        <w:t xml:space="preserve">] on action </w:t>
+      </w:r>
+      <w:proofErr w:type="gramStart"/>
+      <w:r>
+        <w:t>method(</w:t>
+      </w:r>
+      <w:proofErr w:type="gramEnd"/>
+      <w:r>
+        <w:t xml:space="preserve">only action methods </w:t>
+      </w:r>
+      <w:proofErr w:type="spellStart"/>
+      <w:r>
+        <w:t>receving</w:t>
+      </w:r>
+      <w:proofErr w:type="spellEnd"/>
+      <w:r>
+        <w:t xml:space="preserve"> data, most </w:t>
+      </w:r>
+      <w:proofErr w:type="spellStart"/>
+      <w:r>
+        <w:t>httppost</w:t>
+      </w:r>
+      <w:proofErr w:type="spellEnd"/>
+      <w:r>
+        <w:t xml:space="preserve"> methods)</w:t>
+      </w:r>
+    </w:p>
+    <w:p>
+      <w:pPr>
+        <w:pStyle w:val="NoSpacing"/>
+      </w:pPr>
+      <w:r>
+        <w:t xml:space="preserve">Recommend adding </w:t>
+      </w:r>
+      <w:proofErr w:type="spellStart"/>
+      <w:r>
+        <w:t>mvc</w:t>
+      </w:r>
+      <w:proofErr w:type="spellEnd"/>
+      <w:r>
+        <w:t xml:space="preserve"> controller with read/write actions</w:t>
+      </w:r>
+    </w:p>
+    <w:p/>
+    <w:p>
+      <w:r>
+        <w:t>Ways to get data from the controller onto the page(view)</w:t>
+      </w:r>
+      <w:r>
+        <w:t>…or from one page to the next</w:t>
+      </w:r>
+    </w:p>
+    <w:p>
+      <w:pPr>
+        <w:pStyle w:val="ListParagraph"/>
+        <w:numPr>
+          <w:ilvl w:val="0"/>
+          <w:numId w:val="12"/>
+        </w:numPr>
+      </w:pPr>
+      <w:r>
+        <w:t>The model</w:t>
+      </w:r>
+    </w:p>
+    <w:p>
+      <w:pPr>
+        <w:pStyle w:val="ListParagraph"/>
+        <w:numPr>
+          <w:ilvl w:val="0"/>
+          <w:numId w:val="12"/>
+        </w:numPr>
+      </w:pPr>
+      <w:proofErr w:type="spellStart"/>
+      <w:r>
+        <w:t>Viewdata</w:t>
+      </w:r>
+      <w:proofErr w:type="spellEnd"/>
+      <w:r>
+        <w:t>/</w:t>
+      </w:r>
+      <w:proofErr w:type="spellStart"/>
+      <w:r>
+        <w:t>Viewbag</w:t>
+      </w:r>
+      <w:proofErr w:type="spellEnd"/>
+    </w:p>
+    <w:p>
+      <w:pPr>
+        <w:pStyle w:val="ListParagraph"/>
+        <w:numPr>
+          <w:ilvl w:val="1"/>
+          <w:numId w:val="12"/>
+        </w:numPr>
+      </w:pPr>
+      <w:proofErr w:type="spellStart"/>
+      <w:r>
+        <w:t>ViewData</w:t>
+      </w:r>
+      <w:proofErr w:type="spellEnd"/>
+    </w:p>
+    <w:p>
+      <w:pPr>
+        <w:pStyle w:val="ListParagraph"/>
+        <w:ind w:left="2160"/>
+      </w:pPr>
+      <w:r>
+        <w:t>Dictionary&lt;</w:t>
+      </w:r>
+      <w:proofErr w:type="spellStart"/>
+      <w:proofErr w:type="gramStart"/>
+      <w:r>
+        <w:t>string,object</w:t>
+      </w:r>
+      <w:proofErr w:type="spellEnd"/>
+      <w:proofErr w:type="gramEnd"/>
+      <w:r>
+        <w:t>&gt;</w:t>
+      </w:r>
+    </w:p>
+    <w:p>
+      <w:pPr>
+        <w:pStyle w:val="ListParagraph"/>
+        <w:ind w:left="2160"/>
+      </w:pPr>
+      <w:r>
+        <w:t>Controller:</w:t>
+      </w:r>
+    </w:p>
+    <w:p>
+      <w:pPr>
+        <w:pStyle w:val="ListParagraph"/>
+        <w:ind w:left="2160" w:firstLine="720"/>
+      </w:pPr>
+      <w:proofErr w:type="spellStart"/>
+      <w:r>
+        <w:t>ViewData</w:t>
+      </w:r>
+      <w:proofErr w:type="spellEnd"/>
+      <w:r>
+        <w:t>[“username</w:t>
+      </w:r>
+      <w:proofErr w:type="gramStart"/>
+      <w:r>
+        <w:t>”]=</w:t>
+      </w:r>
+      <w:proofErr w:type="gramEnd"/>
+      <w:r>
+        <w:t>”Fred”;</w:t>
+      </w:r>
+    </w:p>
+    <w:p>
+      <w:pPr>
+        <w:pStyle w:val="ListParagraph"/>
+        <w:ind w:left="2160"/>
+      </w:pPr>
+      <w:r>
+        <w:t>View:</w:t>
+      </w:r>
+    </w:p>
+    <w:p>
+      <w:pPr>
+        <w:pStyle w:val="ListParagraph"/>
+        <w:ind w:left="2160"/>
+      </w:pPr>
+      <w:r>
+        <w:tab/>
+        <w:t>@</w:t>
+      </w:r>
+      <w:proofErr w:type="spellStart"/>
+      <w:r>
+        <w:t>ViewData</w:t>
+      </w:r>
+      <w:proofErr w:type="spellEnd"/>
+      <w:r>
+        <w:t>[“username”]</w:t>
+      </w:r>
+    </w:p>
+    <w:p>
+      <w:pPr>
+        <w:pStyle w:val="ListParagraph"/>
+        <w:ind w:left="2160"/>
+      </w:pPr>
+      <w:r>
+        <w:t>(emptied between each request)</w:t>
+      </w:r>
+    </w:p>
+    <w:p>
+      <w:pPr>
+        <w:pStyle w:val="ListParagraph"/>
+        <w:numPr>
+          <w:ilvl w:val="0"/>
+          <w:numId w:val="14"/>
+        </w:numPr>
+      </w:pPr>
+      <w:proofErr w:type="spellStart"/>
+      <w:r>
+        <w:t>ViewBag</w:t>
+      </w:r>
+      <w:proofErr w:type="spellEnd"/>
+    </w:p>
+    <w:p>
+      <w:pPr>
+        <w:pStyle w:val="ListParagraph"/>
+        <w:ind w:left="1440"/>
+      </w:pPr>
+      <w:r>
+        <w:t>“Dynamic” object</w:t>
+      </w:r>
+    </w:p>
+    <w:p>
+      <w:pPr>
+        <w:pStyle w:val="ListParagraph"/>
+        <w:ind w:left="1440"/>
+      </w:pPr>
+      <w:r>
+        <w:t>Controller:</w:t>
+      </w:r>
+    </w:p>
+    <w:p>
+      <w:pPr>
+        <w:pStyle w:val="ListParagraph"/>
+        <w:ind w:left="1440" w:firstLine="720"/>
+      </w:pPr>
+      <w:proofErr w:type="spellStart"/>
+      <w:r>
+        <w:t>ViewBag.Username</w:t>
+      </w:r>
+      <w:proofErr w:type="spellEnd"/>
+      <w:proofErr w:type="gramStart"/>
+      <w:r>
+        <w:t>=”</w:t>
+      </w:r>
+      <w:proofErr w:type="spellStart"/>
+      <w:r>
+        <w:t>fred</w:t>
+      </w:r>
+      <w:proofErr w:type="spellEnd"/>
+      <w:proofErr w:type="gramEnd"/>
+      <w:r>
+        <w:t>”</w:t>
+      </w:r>
+    </w:p>
+    <w:p>
+      <w:pPr>
+        <w:pStyle w:val="ListParagraph"/>
+        <w:ind w:left="1440"/>
+      </w:pPr>
+      <w:r>
+        <w:t>View:</w:t>
+      </w:r>
+    </w:p>
+    <w:p>
+      <w:pPr>
+        <w:pStyle w:val="ListParagraph"/>
+        <w:ind w:left="1440"/>
+      </w:pPr>
+      <w:r>
+        <w:tab/>
+        <w:t>@</w:t>
+      </w:r>
+      <w:proofErr w:type="spellStart"/>
+      <w:r>
+        <w:t>ViewBag.Username</w:t>
+      </w:r>
+      <w:proofErr w:type="spellEnd"/>
+    </w:p>
+    <w:p>
+      <w:pPr>
+        <w:pStyle w:val="ListParagraph"/>
+        <w:numPr>
+          <w:ilvl w:val="0"/>
+          <w:numId w:val="12"/>
+        </w:numPr>
+      </w:pPr>
+      <w:proofErr w:type="spellStart"/>
+      <w:r>
+        <w:t>TempData</w:t>
+      </w:r>
+      <w:proofErr w:type="spellEnd"/>
+    </w:p>
+    <w:p>
+      <w:pPr>
+        <w:pStyle w:val="ListParagraph"/>
+      </w:pPr>
+      <w:r>
+        <w:t xml:space="preserve">Accessed like </w:t>
+      </w:r>
+      <w:proofErr w:type="spellStart"/>
+      <w:r>
+        <w:t>ViewData</w:t>
+      </w:r>
+      <w:proofErr w:type="spellEnd"/>
+    </w:p>
+    <w:p>
+      <w:pPr>
+        <w:pStyle w:val="ListParagraph"/>
+      </w:pPr>
+      <w:r>
+        <w:t>Values stay set across HTTP Requests, until read</w:t>
+      </w:r>
+    </w:p>
+    <w:p>
+      <w:pPr>
+        <w:pStyle w:val="ListParagraph"/>
+      </w:pPr>
+      <w:r>
+        <w:t xml:space="preserve">When you read a value, it marks that value to be deleted after the current request. </w:t>
+      </w:r>
+    </w:p>
+    <w:p>
+      <w:pPr>
+        <w:pStyle w:val="ListParagraph"/>
+      </w:pPr>
+      <w:proofErr w:type="spellStart"/>
+      <w:r>
+        <w:t>TempData.Peek</w:t>
+      </w:r>
+      <w:proofErr w:type="spellEnd"/>
+      <w:r>
+        <w:t>(“username”)</w:t>
+      </w:r>
+    </w:p>
+    <w:p>
+      <w:pPr>
+        <w:pStyle w:val="ListParagraph"/>
+      </w:pPr>
+      <w:r>
+        <w:tab/>
+        <w:t>Returns value without marking for deletion</w:t>
+      </w:r>
+    </w:p>
+    <w:p>
+      <w:pPr>
+        <w:pStyle w:val="ListParagraph"/>
+      </w:pPr>
+      <w:proofErr w:type="spellStart"/>
+      <w:r>
+        <w:t>TempData.Keep</w:t>
+      </w:r>
+      <w:proofErr w:type="spellEnd"/>
+      <w:r>
+        <w:t>(“username”)</w:t>
+      </w:r>
+    </w:p>
+    <w:p>
+      <w:pPr>
+        <w:pStyle w:val="ListParagraph"/>
+      </w:pPr>
+      <w:r>
+        <w:tab/>
+        <w:t>Unmarks from deletion</w:t>
+      </w:r>
+    </w:p>
+    <w:p>
+      <w:pPr>
+        <w:pStyle w:val="ListParagraph"/>
+        <w:numPr>
+          <w:ilvl w:val="0"/>
+          <w:numId w:val="12"/>
+        </w:numPr>
+      </w:pPr>
+      <w:r>
+        <w:t>Route parameter</w:t>
+      </w:r>
+    </w:p>
+    <w:p>
+      <w:pPr>
+        <w:pStyle w:val="ListParagraph"/>
+        <w:numPr>
+          <w:ilvl w:val="1"/>
+          <w:numId w:val="12"/>
+        </w:numPr>
+      </w:pPr>
+      <w:r>
+        <w:t>(/Details/3)</w:t>
+      </w:r>
+    </w:p>
+    <w:p>
+      <w:pPr>
+        <w:pStyle w:val="ListParagraph"/>
+        <w:numPr>
+          <w:ilvl w:val="0"/>
+          <w:numId w:val="12"/>
+        </w:numPr>
+      </w:pPr>
+      <w:r>
+        <w:t>Query string (get forms)</w:t>
+      </w:r>
+    </w:p>
+    <w:p>
+      <w:pPr>
+        <w:pStyle w:val="ListParagraph"/>
+        <w:numPr>
+          <w:ilvl w:val="1"/>
+          <w:numId w:val="12"/>
+        </w:numPr>
+      </w:pPr>
+      <w:r>
+        <w:t>/details/3?something=</w:t>
+      </w:r>
+      <w:proofErr w:type="spellStart"/>
+      <w:r>
+        <w:t>asdf</w:t>
+      </w:r>
+      <w:proofErr w:type="spellEnd"/>
+    </w:p>
+    <w:p>
+      <w:pPr>
+        <w:pStyle w:val="ListParagraph"/>
+        <w:numPr>
+          <w:ilvl w:val="1"/>
+          <w:numId w:val="12"/>
+        </w:numPr>
+      </w:pPr>
+      <w:r>
+        <w:t xml:space="preserve">      Int id^       ^string something</w:t>
+      </w:r>
+    </w:p>
+    <w:p>
+      <w:pPr>
+        <w:pStyle w:val="ListParagraph"/>
+        <w:numPr>
+          <w:ilvl w:val="0"/>
+          <w:numId w:val="12"/>
+        </w:numPr>
+      </w:pPr>
+      <w:r>
+        <w:t>Hidden fields (post forms)</w:t>
+      </w:r>
+    </w:p>
+    <w:p>
+      <w:pPr>
+        <w:pStyle w:val="ListParagraph"/>
+        <w:numPr>
+          <w:ilvl w:val="0"/>
+          <w:numId w:val="12"/>
+        </w:numPr>
+      </w:pPr>
+      <w:r>
+        <w:t>Database</w:t>
+      </w:r>
+    </w:p>
+    <w:p>
+      <w:pPr>
+        <w:pStyle w:val="ListParagraph"/>
+        <w:numPr>
+          <w:ilvl w:val="1"/>
+          <w:numId w:val="12"/>
+        </w:numPr>
+      </w:pPr>
+      <w:r>
+        <w:t>Using partial row data, mark with bit column that tells if partial order</w:t>
+      </w:r>
+    </w:p>
+    <w:p/>
+    <w:p>
+      <w:r>
+        <w:t>Partial view</w:t>
+      </w:r>
+    </w:p>
+    <w:p>
+      <w:r>
+        <w:lastRenderedPageBreak/>
+        <w:t>@</w:t>
+      </w:r>
+      <w:proofErr w:type="spellStart"/>
+      <w:r>
+        <w:t>HTML.Partial</w:t>
+      </w:r>
+      <w:proofErr w:type="spellEnd"/>
+      <w:r>
+        <w:t xml:space="preserve"> (“(name)”, model)</w:t>
+      </w:r>
+    </w:p>
+    <w:p>
+      <w:r>
+        <w:t>[</w:t>
+      </w:r>
+      <w:proofErr w:type="spellStart"/>
+      <w:proofErr w:type="gramStart"/>
+      <w:r>
+        <w:t>FromQuery</w:t>
+      </w:r>
+      <w:proofErr w:type="spellEnd"/>
+      <w:r>
+        <w:t xml:space="preserve">]   </w:t>
+      </w:r>
+      <w:proofErr w:type="gramEnd"/>
+      <w:r>
+        <w:t xml:space="preserve">  </w:t>
+      </w:r>
+      <w:proofErr w:type="spellStart"/>
+      <w:r>
+        <w:t>FromRoute</w:t>
+      </w:r>
+      <w:proofErr w:type="spellEnd"/>
+      <w:r>
+        <w:tab/>
+      </w:r>
+      <w:proofErr w:type="spellStart"/>
+      <w:r>
+        <w:t>FromBody</w:t>
+      </w:r>
+      <w:proofErr w:type="spellEnd"/>
+      <w:r>
+        <w:tab/>
+        <w:t>?</w:t>
+      </w:r>
+    </w:p>
+    <w:p/>
+    <w:p>
+      <w:r>
+        <w:t>Testing</w:t>
+      </w:r>
+    </w:p>
+    <w:p>
+      <w:r>
+        <w:t>https://docs.microsoft.com/en-us/ef/core/miscellaneous/testing/in-memory</w:t>
+      </w:r>
+      <w:r>
+        <w:t xml:space="preserve">    </w:t>
+      </w:r>
+    </w:p>
+    <w:p>
+      <w:r>
+        <w:t xml:space="preserve">html, </w:t>
+      </w:r>
+      <w:proofErr w:type="spellStart"/>
+      <w:r>
+        <w:t>css</w:t>
+      </w:r>
+      <w:proofErr w:type="spellEnd"/>
+      <w:r>
+        <w:t xml:space="preserve">, </w:t>
+      </w:r>
+      <w:proofErr w:type="spellStart"/>
+      <w:r>
+        <w:t>mvc</w:t>
+      </w:r>
+      <w:proofErr w:type="spellEnd"/>
+      <w:r>
+        <w:t xml:space="preserve"> quiz </w:t>
+      </w:r>
+      <w:r>
+        <w:t>M</w:t>
+      </w:r>
+      <w:r>
+        <w:t>onday</w:t>
+      </w:r>
+      <w:r>
+        <w:t>, no coding assessment, qc Tuesday, project presentation</w:t>
+      </w:r>
     </w:p>
     <w:sectPr>
       <w:pgSz w:w="12240" w:h="15840"/>
@@ -2822,6 +3962,318 @@
     </w:lvl>
   </w:abstractNum>
   <w:abstractNum w:abstractNumId="1" w15:restartNumberingAfterBreak="0">
+    <w:nsid w:val="1E0C68CA"/>
+    <w:multiLevelType w:val="hybridMultilevel"/>
+    <w:tmpl w:val="D26E617C"/>
+    <w:lvl w:ilvl="0" w:tplc="0409000F">
+      <w:start w:val="1"/>
+      <w:numFmt w:val="decimal"/>
+      <w:lvlText w:val="%1."/>
+      <w:lvlJc w:val="left"/>
+      <w:pPr>
+        <w:ind w:left="720" w:hanging="360"/>
+      </w:pPr>
+    </w:lvl>
+    <w:lvl w:ilvl="1" w:tplc="04090019" w:tentative="1">
+      <w:start w:val="1"/>
+      <w:numFmt w:val="lowerLetter"/>
+      <w:lvlText w:val="%2."/>
+      <w:lvlJc w:val="left"/>
+      <w:pPr>
+        <w:ind w:left="1440" w:hanging="360"/>
+      </w:pPr>
+    </w:lvl>
+    <w:lvl w:ilvl="2" w:tplc="0409001B" w:tentative="1">
+      <w:start w:val="1"/>
+      <w:numFmt w:val="lowerRoman"/>
+      <w:lvlText w:val="%3."/>
+      <w:lvlJc w:val="right"/>
+      <w:pPr>
+        <w:ind w:left="2160" w:hanging="180"/>
+      </w:pPr>
+    </w:lvl>
+    <w:lvl w:ilvl="3" w:tplc="0409000F" w:tentative="1">
+      <w:start w:val="1"/>
+      <w:numFmt w:val="decimal"/>
+      <w:lvlText w:val="%4."/>
+      <w:lvlJc w:val="left"/>
+      <w:pPr>
+        <w:ind w:left="2880" w:hanging="360"/>
+      </w:pPr>
+    </w:lvl>
+    <w:lvl w:ilvl="4" w:tplc="04090019" w:tentative="1">
+      <w:start w:val="1"/>
+      <w:numFmt w:val="lowerLetter"/>
+      <w:lvlText w:val="%5."/>
+      <w:lvlJc w:val="left"/>
+      <w:pPr>
+        <w:ind w:left="3600" w:hanging="360"/>
+      </w:pPr>
+    </w:lvl>
+    <w:lvl w:ilvl="5" w:tplc="0409001B" w:tentative="1">
+      <w:start w:val="1"/>
+      <w:numFmt w:val="lowerRoman"/>
+      <w:lvlText w:val="%6."/>
+      <w:lvlJc w:val="right"/>
+      <w:pPr>
+        <w:ind w:left="4320" w:hanging="180"/>
+      </w:pPr>
+    </w:lvl>
+    <w:lvl w:ilvl="6" w:tplc="0409000F" w:tentative="1">
+      <w:start w:val="1"/>
+      <w:numFmt w:val="decimal"/>
+      <w:lvlText w:val="%7."/>
+      <w:lvlJc w:val="left"/>
+      <w:pPr>
+        <w:ind w:left="5040" w:hanging="360"/>
+      </w:pPr>
+    </w:lvl>
+    <w:lvl w:ilvl="7" w:tplc="04090019" w:tentative="1">
+      <w:start w:val="1"/>
+      <w:numFmt w:val="lowerLetter"/>
+      <w:lvlText w:val="%8."/>
+      <w:lvlJc w:val="left"/>
+      <w:pPr>
+        <w:ind w:left="5760" w:hanging="360"/>
+      </w:pPr>
+    </w:lvl>
+    <w:lvl w:ilvl="8" w:tplc="0409001B" w:tentative="1">
+      <w:start w:val="1"/>
+      <w:numFmt w:val="lowerRoman"/>
+      <w:lvlText w:val="%9."/>
+      <w:lvlJc w:val="right"/>
+      <w:pPr>
+        <w:ind w:left="6480" w:hanging="180"/>
+      </w:pPr>
+    </w:lvl>
+  </w:abstractNum>
+  <w:abstractNum w:abstractNumId="2" w15:restartNumberingAfterBreak="0">
+    <w:nsid w:val="28382322"/>
+    <w:multiLevelType w:val="hybridMultilevel"/>
+    <w:tmpl w:val="18DC05CC"/>
+    <w:lvl w:ilvl="0" w:tplc="04090001">
+      <w:start w:val="1"/>
+      <w:numFmt w:val="bullet"/>
+      <w:lvlText w:val=""/>
+      <w:lvlJc w:val="left"/>
+      <w:pPr>
+        <w:ind w:left="2160" w:hanging="360"/>
+      </w:pPr>
+      <w:rPr>
+        <w:rFonts w:ascii="Symbol" w:hAnsi="Symbol" w:hint="default"/>
+      </w:rPr>
+    </w:lvl>
+    <w:lvl w:ilvl="1" w:tplc="04090003" w:tentative="1">
+      <w:start w:val="1"/>
+      <w:numFmt w:val="bullet"/>
+      <w:lvlText w:val="o"/>
+      <w:lvlJc w:val="left"/>
+      <w:pPr>
+        <w:ind w:left="2880" w:hanging="360"/>
+      </w:pPr>
+      <w:rPr>
+        <w:rFonts w:ascii="Courier New" w:hAnsi="Courier New" w:cs="Courier New" w:hint="default"/>
+      </w:rPr>
+    </w:lvl>
+    <w:lvl w:ilvl="2" w:tplc="04090005" w:tentative="1">
+      <w:start w:val="1"/>
+      <w:numFmt w:val="bullet"/>
+      <w:lvlText w:val=""/>
+      <w:lvlJc w:val="left"/>
+      <w:pPr>
+        <w:ind w:left="3600" w:hanging="360"/>
+      </w:pPr>
+      <w:rPr>
+        <w:rFonts w:ascii="Wingdings" w:hAnsi="Wingdings" w:hint="default"/>
+      </w:rPr>
+    </w:lvl>
+    <w:lvl w:ilvl="3" w:tplc="04090001" w:tentative="1">
+      <w:start w:val="1"/>
+      <w:numFmt w:val="bullet"/>
+      <w:lvlText w:val=""/>
+      <w:lvlJc w:val="left"/>
+      <w:pPr>
+        <w:ind w:left="4320" w:hanging="360"/>
+      </w:pPr>
+      <w:rPr>
+        <w:rFonts w:ascii="Symbol" w:hAnsi="Symbol" w:hint="default"/>
+      </w:rPr>
+    </w:lvl>
+    <w:lvl w:ilvl="4" w:tplc="04090003" w:tentative="1">
+      <w:start w:val="1"/>
+      <w:numFmt w:val="bullet"/>
+      <w:lvlText w:val="o"/>
+      <w:lvlJc w:val="left"/>
+      <w:pPr>
+        <w:ind w:left="5040" w:hanging="360"/>
+      </w:pPr>
+      <w:rPr>
+        <w:rFonts w:ascii="Courier New" w:hAnsi="Courier New" w:cs="Courier New" w:hint="default"/>
+      </w:rPr>
+    </w:lvl>
+    <w:lvl w:ilvl="5" w:tplc="04090005" w:tentative="1">
+      <w:start w:val="1"/>
+      <w:numFmt w:val="bullet"/>
+      <w:lvlText w:val=""/>
+      <w:lvlJc w:val="left"/>
+      <w:pPr>
+        <w:ind w:left="5760" w:hanging="360"/>
+      </w:pPr>
+      <w:rPr>
+        <w:rFonts w:ascii="Wingdings" w:hAnsi="Wingdings" w:hint="default"/>
+      </w:rPr>
+    </w:lvl>
+    <w:lvl w:ilvl="6" w:tplc="04090001" w:tentative="1">
+      <w:start w:val="1"/>
+      <w:numFmt w:val="bullet"/>
+      <w:lvlText w:val=""/>
+      <w:lvlJc w:val="left"/>
+      <w:pPr>
+        <w:ind w:left="6480" w:hanging="360"/>
+      </w:pPr>
+      <w:rPr>
+        <w:rFonts w:ascii="Symbol" w:hAnsi="Symbol" w:hint="default"/>
+      </w:rPr>
+    </w:lvl>
+    <w:lvl w:ilvl="7" w:tplc="04090003" w:tentative="1">
+      <w:start w:val="1"/>
+      <w:numFmt w:val="bullet"/>
+      <w:lvlText w:val="o"/>
+      <w:lvlJc w:val="left"/>
+      <w:pPr>
+        <w:ind w:left="7200" w:hanging="360"/>
+      </w:pPr>
+      <w:rPr>
+        <w:rFonts w:ascii="Courier New" w:hAnsi="Courier New" w:cs="Courier New" w:hint="default"/>
+      </w:rPr>
+    </w:lvl>
+    <w:lvl w:ilvl="8" w:tplc="04090005" w:tentative="1">
+      <w:start w:val="1"/>
+      <w:numFmt w:val="bullet"/>
+      <w:lvlText w:val=""/>
+      <w:lvlJc w:val="left"/>
+      <w:pPr>
+        <w:ind w:left="7920" w:hanging="360"/>
+      </w:pPr>
+      <w:rPr>
+        <w:rFonts w:ascii="Wingdings" w:hAnsi="Wingdings" w:hint="default"/>
+      </w:rPr>
+    </w:lvl>
+  </w:abstractNum>
+  <w:abstractNum w:abstractNumId="3" w15:restartNumberingAfterBreak="0">
+    <w:nsid w:val="2FEB1541"/>
+    <w:multiLevelType w:val="hybridMultilevel"/>
+    <w:tmpl w:val="341433BA"/>
+    <w:lvl w:ilvl="0" w:tplc="04090001">
+      <w:start w:val="1"/>
+      <w:numFmt w:val="bullet"/>
+      <w:lvlText w:val=""/>
+      <w:lvlJc w:val="left"/>
+      <w:pPr>
+        <w:ind w:left="720" w:hanging="360"/>
+      </w:pPr>
+      <w:rPr>
+        <w:rFonts w:ascii="Symbol" w:hAnsi="Symbol" w:hint="default"/>
+      </w:rPr>
+    </w:lvl>
+    <w:lvl w:ilvl="1" w:tplc="04090003" w:tentative="1">
+      <w:start w:val="1"/>
+      <w:numFmt w:val="bullet"/>
+      <w:lvlText w:val="o"/>
+      <w:lvlJc w:val="left"/>
+      <w:pPr>
+        <w:ind w:left="1440" w:hanging="360"/>
+      </w:pPr>
+      <w:rPr>
+        <w:rFonts w:ascii="Courier New" w:hAnsi="Courier New" w:cs="Courier New" w:hint="default"/>
+      </w:rPr>
+    </w:lvl>
+    <w:lvl w:ilvl="2" w:tplc="04090005" w:tentative="1">
+      <w:start w:val="1"/>
+      <w:numFmt w:val="bullet"/>
+      <w:lvlText w:val=""/>
+      <w:lvlJc w:val="left"/>
+      <w:pPr>
+        <w:ind w:left="2160" w:hanging="360"/>
+      </w:pPr>
+      <w:rPr>
+        <w:rFonts w:ascii="Wingdings" w:hAnsi="Wingdings" w:hint="default"/>
+      </w:rPr>
+    </w:lvl>
+    <w:lvl w:ilvl="3" w:tplc="04090001" w:tentative="1">
+      <w:start w:val="1"/>
+      <w:numFmt w:val="bullet"/>
+      <w:lvlText w:val=""/>
+      <w:lvlJc w:val="left"/>
+      <w:pPr>
+        <w:ind w:left="2880" w:hanging="360"/>
+      </w:pPr>
+      <w:rPr>
+        <w:rFonts w:ascii="Symbol" w:hAnsi="Symbol" w:hint="default"/>
+      </w:rPr>
+    </w:lvl>
+    <w:lvl w:ilvl="4" w:tplc="04090003" w:tentative="1">
+      <w:start w:val="1"/>
+      <w:numFmt w:val="bullet"/>
+      <w:lvlText w:val="o"/>
+      <w:lvlJc w:val="left"/>
+      <w:pPr>
+        <w:ind w:left="3600" w:hanging="360"/>
+      </w:pPr>
+      <w:rPr>
+        <w:rFonts w:ascii="Courier New" w:hAnsi="Courier New" w:cs="Courier New" w:hint="default"/>
+      </w:rPr>
+    </w:lvl>
+    <w:lvl w:ilvl="5" w:tplc="04090005" w:tentative="1">
+      <w:start w:val="1"/>
+      <w:numFmt w:val="bullet"/>
+      <w:lvlText w:val=""/>
+      <w:lvlJc w:val="left"/>
+      <w:pPr>
+        <w:ind w:left="4320" w:hanging="360"/>
+      </w:pPr>
+      <w:rPr>
+        <w:rFonts w:ascii="Wingdings" w:hAnsi="Wingdings" w:hint="default"/>
+      </w:rPr>
+    </w:lvl>
+    <w:lvl w:ilvl="6" w:tplc="04090001" w:tentative="1">
+      <w:start w:val="1"/>
+      <w:numFmt w:val="bullet"/>
+      <w:lvlText w:val=""/>
+      <w:lvlJc w:val="left"/>
+      <w:pPr>
+        <w:ind w:left="5040" w:hanging="360"/>
+      </w:pPr>
+      <w:rPr>
+        <w:rFonts w:ascii="Symbol" w:hAnsi="Symbol" w:hint="default"/>
+      </w:rPr>
+    </w:lvl>
+    <w:lvl w:ilvl="7" w:tplc="04090003" w:tentative="1">
+      <w:start w:val="1"/>
+      <w:numFmt w:val="bullet"/>
+      <w:lvlText w:val="o"/>
+      <w:lvlJc w:val="left"/>
+      <w:pPr>
+        <w:ind w:left="5760" w:hanging="360"/>
+      </w:pPr>
+      <w:rPr>
+        <w:rFonts w:ascii="Courier New" w:hAnsi="Courier New" w:cs="Courier New" w:hint="default"/>
+      </w:rPr>
+    </w:lvl>
+    <w:lvl w:ilvl="8" w:tplc="04090005" w:tentative="1">
+      <w:start w:val="1"/>
+      <w:numFmt w:val="bullet"/>
+      <w:lvlText w:val=""/>
+      <w:lvlJc w:val="left"/>
+      <w:pPr>
+        <w:ind w:left="6480" w:hanging="360"/>
+      </w:pPr>
+      <w:rPr>
+        <w:rFonts w:ascii="Wingdings" w:hAnsi="Wingdings" w:hint="default"/>
+      </w:rPr>
+    </w:lvl>
+  </w:abstractNum>
+  <w:abstractNum w:abstractNumId="4" w15:restartNumberingAfterBreak="0">
     <w:nsid w:val="3331184F"/>
     <w:multiLevelType w:val="hybridMultilevel"/>
     <w:tmpl w:val="7110F4A6"/>
@@ -2907,7 +4359,233 @@
       </w:pPr>
     </w:lvl>
   </w:abstractNum>
-  <w:abstractNum w:abstractNumId="2" w15:restartNumberingAfterBreak="0">
+  <w:abstractNum w:abstractNumId="5" w15:restartNumberingAfterBreak="0">
+    <w:nsid w:val="355B1046"/>
+    <w:multiLevelType w:val="hybridMultilevel"/>
+    <w:tmpl w:val="0C5A223C"/>
+    <w:lvl w:ilvl="0" w:tplc="04090001">
+      <w:start w:val="1"/>
+      <w:numFmt w:val="bullet"/>
+      <w:lvlText w:val=""/>
+      <w:lvlJc w:val="left"/>
+      <w:pPr>
+        <w:ind w:left="1440" w:hanging="360"/>
+      </w:pPr>
+      <w:rPr>
+        <w:rFonts w:ascii="Symbol" w:hAnsi="Symbol" w:hint="default"/>
+      </w:rPr>
+    </w:lvl>
+    <w:lvl w:ilvl="1" w:tplc="04090003" w:tentative="1">
+      <w:start w:val="1"/>
+      <w:numFmt w:val="bullet"/>
+      <w:lvlText w:val="o"/>
+      <w:lvlJc w:val="left"/>
+      <w:pPr>
+        <w:ind w:left="2160" w:hanging="360"/>
+      </w:pPr>
+      <w:rPr>
+        <w:rFonts w:ascii="Courier New" w:hAnsi="Courier New" w:cs="Courier New" w:hint="default"/>
+      </w:rPr>
+    </w:lvl>
+    <w:lvl w:ilvl="2" w:tplc="04090005" w:tentative="1">
+      <w:start w:val="1"/>
+      <w:numFmt w:val="bullet"/>
+      <w:lvlText w:val=""/>
+      <w:lvlJc w:val="left"/>
+      <w:pPr>
+        <w:ind w:left="2880" w:hanging="360"/>
+      </w:pPr>
+      <w:rPr>
+        <w:rFonts w:ascii="Wingdings" w:hAnsi="Wingdings" w:hint="default"/>
+      </w:rPr>
+    </w:lvl>
+    <w:lvl w:ilvl="3" w:tplc="04090001" w:tentative="1">
+      <w:start w:val="1"/>
+      <w:numFmt w:val="bullet"/>
+      <w:lvlText w:val=""/>
+      <w:lvlJc w:val="left"/>
+      <w:pPr>
+        <w:ind w:left="3600" w:hanging="360"/>
+      </w:pPr>
+      <w:rPr>
+        <w:rFonts w:ascii="Symbol" w:hAnsi="Symbol" w:hint="default"/>
+      </w:rPr>
+    </w:lvl>
+    <w:lvl w:ilvl="4" w:tplc="04090003" w:tentative="1">
+      <w:start w:val="1"/>
+      <w:numFmt w:val="bullet"/>
+      <w:lvlText w:val="o"/>
+      <w:lvlJc w:val="left"/>
+      <w:pPr>
+        <w:ind w:left="4320" w:hanging="360"/>
+      </w:pPr>
+      <w:rPr>
+        <w:rFonts w:ascii="Courier New" w:hAnsi="Courier New" w:cs="Courier New" w:hint="default"/>
+      </w:rPr>
+    </w:lvl>
+    <w:lvl w:ilvl="5" w:tplc="04090005" w:tentative="1">
+      <w:start w:val="1"/>
+      <w:numFmt w:val="bullet"/>
+      <w:lvlText w:val=""/>
+      <w:lvlJc w:val="left"/>
+      <w:pPr>
+        <w:ind w:left="5040" w:hanging="360"/>
+      </w:pPr>
+      <w:rPr>
+        <w:rFonts w:ascii="Wingdings" w:hAnsi="Wingdings" w:hint="default"/>
+      </w:rPr>
+    </w:lvl>
+    <w:lvl w:ilvl="6" w:tplc="04090001" w:tentative="1">
+      <w:start w:val="1"/>
+      <w:numFmt w:val="bullet"/>
+      <w:lvlText w:val=""/>
+      <w:lvlJc w:val="left"/>
+      <w:pPr>
+        <w:ind w:left="5760" w:hanging="360"/>
+      </w:pPr>
+      <w:rPr>
+        <w:rFonts w:ascii="Symbol" w:hAnsi="Symbol" w:hint="default"/>
+      </w:rPr>
+    </w:lvl>
+    <w:lvl w:ilvl="7" w:tplc="04090003" w:tentative="1">
+      <w:start w:val="1"/>
+      <w:numFmt w:val="bullet"/>
+      <w:lvlText w:val="o"/>
+      <w:lvlJc w:val="left"/>
+      <w:pPr>
+        <w:ind w:left="6480" w:hanging="360"/>
+      </w:pPr>
+      <w:rPr>
+        <w:rFonts w:ascii="Courier New" w:hAnsi="Courier New" w:cs="Courier New" w:hint="default"/>
+      </w:rPr>
+    </w:lvl>
+    <w:lvl w:ilvl="8" w:tplc="04090005" w:tentative="1">
+      <w:start w:val="1"/>
+      <w:numFmt w:val="bullet"/>
+      <w:lvlText w:val=""/>
+      <w:lvlJc w:val="left"/>
+      <w:pPr>
+        <w:ind w:left="7200" w:hanging="360"/>
+      </w:pPr>
+      <w:rPr>
+        <w:rFonts w:ascii="Wingdings" w:hAnsi="Wingdings" w:hint="default"/>
+      </w:rPr>
+    </w:lvl>
+  </w:abstractNum>
+  <w:abstractNum w:abstractNumId="6" w15:restartNumberingAfterBreak="0">
+    <w:nsid w:val="3E7955BB"/>
+    <w:multiLevelType w:val="hybridMultilevel"/>
+    <w:tmpl w:val="498617AC"/>
+    <w:lvl w:ilvl="0" w:tplc="04090001">
+      <w:start w:val="1"/>
+      <w:numFmt w:val="bullet"/>
+      <w:lvlText w:val=""/>
+      <w:lvlJc w:val="left"/>
+      <w:pPr>
+        <w:ind w:left="720" w:hanging="360"/>
+      </w:pPr>
+      <w:rPr>
+        <w:rFonts w:ascii="Symbol" w:hAnsi="Symbol" w:hint="default"/>
+      </w:rPr>
+    </w:lvl>
+    <w:lvl w:ilvl="1" w:tplc="04090003">
+      <w:start w:val="1"/>
+      <w:numFmt w:val="bullet"/>
+      <w:lvlText w:val="o"/>
+      <w:lvlJc w:val="left"/>
+      <w:pPr>
+        <w:ind w:left="1440" w:hanging="360"/>
+      </w:pPr>
+      <w:rPr>
+        <w:rFonts w:ascii="Courier New" w:hAnsi="Courier New" w:cs="Courier New" w:hint="default"/>
+      </w:rPr>
+    </w:lvl>
+    <w:lvl w:ilvl="2" w:tplc="04090005">
+      <w:start w:val="1"/>
+      <w:numFmt w:val="bullet"/>
+      <w:lvlText w:val=""/>
+      <w:lvlJc w:val="left"/>
+      <w:pPr>
+        <w:ind w:left="2160" w:hanging="360"/>
+      </w:pPr>
+      <w:rPr>
+        <w:rFonts w:ascii="Wingdings" w:hAnsi="Wingdings" w:hint="default"/>
+      </w:rPr>
+    </w:lvl>
+    <w:lvl w:ilvl="3" w:tplc="04090001" w:tentative="1">
+      <w:start w:val="1"/>
+      <w:numFmt w:val="bullet"/>
+      <w:lvlText w:val=""/>
+      <w:lvlJc w:val="left"/>
+      <w:pPr>
+        <w:ind w:left="2880" w:hanging="360"/>
+      </w:pPr>
+      <w:rPr>
+        <w:rFonts w:ascii="Symbol" w:hAnsi="Symbol" w:hint="default"/>
+      </w:rPr>
+    </w:lvl>
+    <w:lvl w:ilvl="4" w:tplc="04090003" w:tentative="1">
+      <w:start w:val="1"/>
+      <w:numFmt w:val="bullet"/>
+      <w:lvlText w:val="o"/>
+      <w:lvlJc w:val="left"/>
+      <w:pPr>
+        <w:ind w:left="3600" w:hanging="360"/>
+      </w:pPr>
+      <w:rPr>
+        <w:rFonts w:ascii="Courier New" w:hAnsi="Courier New" w:cs="Courier New" w:hint="default"/>
+      </w:rPr>
+    </w:lvl>
+    <w:lvl w:ilvl="5" w:tplc="04090005" w:tentative="1">
+      <w:start w:val="1"/>
+      <w:numFmt w:val="bullet"/>
+      <w:lvlText w:val=""/>
+      <w:lvlJc w:val="left"/>
+      <w:pPr>
+        <w:ind w:left="4320" w:hanging="360"/>
+      </w:pPr>
+      <w:rPr>
+        <w:rFonts w:ascii="Wingdings" w:hAnsi="Wingdings" w:hint="default"/>
+      </w:rPr>
+    </w:lvl>
+    <w:lvl w:ilvl="6" w:tplc="04090001" w:tentative="1">
+      <w:start w:val="1"/>
+      <w:numFmt w:val="bullet"/>
+      <w:lvlText w:val=""/>
+      <w:lvlJc w:val="left"/>
+      <w:pPr>
+        <w:ind w:left="5040" w:hanging="360"/>
+      </w:pPr>
+      <w:rPr>
+        <w:rFonts w:ascii="Symbol" w:hAnsi="Symbol" w:hint="default"/>
+      </w:rPr>
+    </w:lvl>
+    <w:lvl w:ilvl="7" w:tplc="04090003" w:tentative="1">
+      <w:start w:val="1"/>
+      <w:numFmt w:val="bullet"/>
+      <w:lvlText w:val="o"/>
+      <w:lvlJc w:val="left"/>
+      <w:pPr>
+        <w:ind w:left="5760" w:hanging="360"/>
+      </w:pPr>
+      <w:rPr>
+        <w:rFonts w:ascii="Courier New" w:hAnsi="Courier New" w:cs="Courier New" w:hint="default"/>
+      </w:rPr>
+    </w:lvl>
+    <w:lvl w:ilvl="8" w:tplc="04090005" w:tentative="1">
+      <w:start w:val="1"/>
+      <w:numFmt w:val="bullet"/>
+      <w:lvlText w:val=""/>
+      <w:lvlJc w:val="left"/>
+      <w:pPr>
+        <w:ind w:left="6480" w:hanging="360"/>
+      </w:pPr>
+      <w:rPr>
+        <w:rFonts w:ascii="Wingdings" w:hAnsi="Wingdings" w:hint="default"/>
+      </w:rPr>
+    </w:lvl>
+  </w:abstractNum>
+  <w:abstractNum w:abstractNumId="7" w15:restartNumberingAfterBreak="0">
     <w:nsid w:val="42DA77B4"/>
     <w:multiLevelType w:val="hybridMultilevel"/>
     <w:tmpl w:val="EF926448"/>
@@ -3020,7 +4698,7 @@
       </w:rPr>
     </w:lvl>
   </w:abstractNum>
-  <w:abstractNum w:abstractNumId="3" w15:restartNumberingAfterBreak="0">
+  <w:abstractNum w:abstractNumId="8" w15:restartNumberingAfterBreak="0">
     <w:nsid w:val="4A9C0237"/>
     <w:multiLevelType w:val="hybridMultilevel"/>
     <w:tmpl w:val="DF382BD0"/>
@@ -3132,7 +4810,7 @@
       </w:rPr>
     </w:lvl>
   </w:abstractNum>
-  <w:abstractNum w:abstractNumId="4" w15:restartNumberingAfterBreak="0">
+  <w:abstractNum w:abstractNumId="9" w15:restartNumberingAfterBreak="0">
     <w:nsid w:val="4F286E35"/>
     <w:multiLevelType w:val="hybridMultilevel"/>
     <w:tmpl w:val="35C08F00"/>
@@ -3244,10 +4922,10 @@
       </w:rPr>
     </w:lvl>
   </w:abstractNum>
-  <w:abstractNum w:abstractNumId="5" w15:restartNumberingAfterBreak="0">
+  <w:abstractNum w:abstractNumId="10" w15:restartNumberingAfterBreak="0">
     <w:nsid w:val="56A5357F"/>
     <w:multiLevelType w:val="hybridMultilevel"/>
-    <w:tmpl w:val="8FE24908"/>
+    <w:tmpl w:val="95928504"/>
     <w:lvl w:ilvl="0" w:tplc="04090001">
       <w:start w:val="1"/>
       <w:numFmt w:val="bullet"/>
@@ -3357,7 +5035,7 @@
       </w:rPr>
     </w:lvl>
   </w:abstractNum>
-  <w:abstractNum w:abstractNumId="6" w15:restartNumberingAfterBreak="0">
+  <w:abstractNum w:abstractNumId="11" w15:restartNumberingAfterBreak="0">
     <w:nsid w:val="65DA38CC"/>
     <w:multiLevelType w:val="hybridMultilevel"/>
     <w:tmpl w:val="3EC8DB84"/>
@@ -3470,7 +5148,7 @@
       </w:rPr>
     </w:lvl>
   </w:abstractNum>
-  <w:abstractNum w:abstractNumId="7" w15:restartNumberingAfterBreak="0">
+  <w:abstractNum w:abstractNumId="12" w15:restartNumberingAfterBreak="0">
     <w:nsid w:val="68541CED"/>
     <w:multiLevelType w:val="hybridMultilevel"/>
     <w:tmpl w:val="D86A07DA"/>
@@ -3582,7 +5260,7 @@
       </w:rPr>
     </w:lvl>
   </w:abstractNum>
-  <w:abstractNum w:abstractNumId="8" w15:restartNumberingAfterBreak="0">
+  <w:abstractNum w:abstractNumId="13" w15:restartNumberingAfterBreak="0">
     <w:nsid w:val="75FD4A95"/>
     <w:multiLevelType w:val="hybridMultilevel"/>
     <w:tmpl w:val="12A0EC56"/>
@@ -3696,31 +5374,46 @@
     </w:lvl>
   </w:abstractNum>
   <w:num w:numId="1">
-    <w:abstractNumId w:val="8"/>
+    <w:abstractNumId w:val="13"/>
   </w:num>
   <w:num w:numId="2">
-    <w:abstractNumId w:val="2"/>
+    <w:abstractNumId w:val="7"/>
   </w:num>
   <w:num w:numId="3">
-    <w:abstractNumId w:val="5"/>
+    <w:abstractNumId w:val="10"/>
   </w:num>
   <w:num w:numId="4">
-    <w:abstractNumId w:val="6"/>
+    <w:abstractNumId w:val="11"/>
   </w:num>
   <w:num w:numId="5">
-    <w:abstractNumId w:val="7"/>
+    <w:abstractNumId w:val="12"/>
   </w:num>
   <w:num w:numId="6">
-    <w:abstractNumId w:val="3"/>
+    <w:abstractNumId w:val="8"/>
   </w:num>
   <w:num w:numId="7">
     <w:abstractNumId w:val="0"/>
   </w:num>
   <w:num w:numId="8">
+    <w:abstractNumId w:val="9"/>
+  </w:num>
+  <w:num w:numId="9">
     <w:abstractNumId w:val="4"/>
   </w:num>
-  <w:num w:numId="9">
+  <w:num w:numId="10">
+    <w:abstractNumId w:val="3"/>
+  </w:num>
+  <w:num w:numId="11">
     <w:abstractNumId w:val="1"/>
+  </w:num>
+  <w:num w:numId="12">
+    <w:abstractNumId w:val="6"/>
+  </w:num>
+  <w:num w:numId="13">
+    <w:abstractNumId w:val="2"/>
+  </w:num>
+  <w:num w:numId="14">
+    <w:abstractNumId w:val="5"/>
   </w:num>
 </w:numbering>
 </file>
@@ -4189,6 +5882,67 @@
       </w:tblBorders>
     </w:tblPr>
   </w:style>
+  <w:style w:type="paragraph" w:styleId="HTMLPreformatted">
+    <w:name w:val="HTML Preformatted"/>
+    <w:basedOn w:val="Normal"/>
+    <w:link w:val="HTMLPreformattedChar"/>
+    <w:uiPriority w:val="99"/>
+    <w:semiHidden/>
+    <w:unhideWhenUsed/>
+    <w:rsid w:val="00C02D44"/>
+    <w:pPr>
+      <w:tabs>
+        <w:tab w:val="left" w:pos="916"/>
+        <w:tab w:val="left" w:pos="1832"/>
+        <w:tab w:val="left" w:pos="2748"/>
+        <w:tab w:val="left" w:pos="3664"/>
+        <w:tab w:val="left" w:pos="4580"/>
+        <w:tab w:val="left" w:pos="5496"/>
+        <w:tab w:val="left" w:pos="6412"/>
+        <w:tab w:val="left" w:pos="7328"/>
+        <w:tab w:val="left" w:pos="8244"/>
+        <w:tab w:val="left" w:pos="9160"/>
+        <w:tab w:val="left" w:pos="10076"/>
+        <w:tab w:val="left" w:pos="10992"/>
+        <w:tab w:val="left" w:pos="11908"/>
+        <w:tab w:val="left" w:pos="12824"/>
+        <w:tab w:val="left" w:pos="13740"/>
+        <w:tab w:val="left" w:pos="14656"/>
+      </w:tabs>
+      <w:spacing w:after="0" w:line="240" w:lineRule="auto"/>
+    </w:pPr>
+    <w:rPr>
+      <w:rFonts w:ascii="Courier New" w:eastAsia="Times New Roman" w:hAnsi="Courier New" w:cs="Courier New"/>
+      <w:sz w:val="20"/>
+      <w:szCs w:val="20"/>
+    </w:rPr>
+  </w:style>
+  <w:style w:type="character" w:customStyle="1" w:styleId="HTMLPreformattedChar">
+    <w:name w:val="HTML Preformatted Char"/>
+    <w:basedOn w:val="DefaultParagraphFont"/>
+    <w:link w:val="HTMLPreformatted"/>
+    <w:uiPriority w:val="99"/>
+    <w:semiHidden/>
+    <w:rsid w:val="00C02D44"/>
+    <w:rPr>
+      <w:rFonts w:ascii="Courier New" w:eastAsia="Times New Roman" w:hAnsi="Courier New" w:cs="Courier New"/>
+      <w:sz w:val="20"/>
+      <w:szCs w:val="20"/>
+    </w:rPr>
+  </w:style>
+  <w:style w:type="character" w:styleId="HTMLCode">
+    <w:name w:val="HTML Code"/>
+    <w:basedOn w:val="DefaultParagraphFont"/>
+    <w:uiPriority w:val="99"/>
+    <w:semiHidden/>
+    <w:unhideWhenUsed/>
+    <w:rsid w:val="00C02D44"/>
+    <w:rPr>
+      <w:rFonts w:ascii="Courier New" w:eastAsia="Times New Roman" w:hAnsi="Courier New" w:cs="Courier New"/>
+      <w:sz w:val="20"/>
+      <w:szCs w:val="20"/>
+    </w:rPr>
+  </w:style>
 </w:styles>
 </file>
 

</xml_diff>